<commit_message>
- PreCommit hook - Warnings free build - Generating Tokens.cs works without any issues
</commit_message>
<xml_diff>
--- a/About ProofChecker.docx
+++ b/About ProofChecker.docx
@@ -8,6 +8,11 @@
       </w:pPr>
       <w:r>
         <w:t>About Proof Checker</w:t>
+      </w:r>
+    </w:p>
+    <w:p>
+      <w:r>
+        <w:t>The proof-checker is a software which verifies the proofs.</w:t>
       </w:r>
       <w:bookmarkStart w:id="0" w:name="_GoBack"/>
       <w:bookmarkEnd w:id="0"/>

</xml_diff>